<commit_message>
Updated Python script, Word doc, and PDF files
</commit_message>
<xml_diff>
--- a/OmkarRajale_DATA_226_HW-5.docx
+++ b/OmkarRajale_DATA_226_HW-5.docx
@@ -889,6 +889,786 @@
     <w:p>
       <w:pPr>
         <w:pStyle w:val="ListParagraph"/>
+        <w:numPr>
+          <w:ilvl w:val="0"/>
+          <w:numId w:val="1"/>
+        </w:numPr>
+        <w:rPr>
+          <w:b/>
+          <w:bCs/>
+          <w:sz w:val="24"/>
+          <w:szCs w:val="24"/>
+          <w:lang w:val="en-US"/>
+        </w:rPr>
+      </w:pPr>
+      <w:r>
+        <w:rPr>
+          <w:noProof/>
+        </w:rPr>
+        <w:lastRenderedPageBreak/>
+        <w:drawing>
+          <wp:anchor distT="0" distB="0" distL="114300" distR="114300" simplePos="0" relativeHeight="251667456" behindDoc="1" locked="0" layoutInCell="1" allowOverlap="1" wp14:anchorId="440CA9B5" wp14:editId="7976F661">
+            <wp:simplePos x="0" y="0"/>
+            <wp:positionH relativeFrom="margin">
+              <wp:align>left</wp:align>
+            </wp:positionH>
+            <wp:positionV relativeFrom="paragraph">
+              <wp:posOffset>304800</wp:posOffset>
+            </wp:positionV>
+            <wp:extent cx="5731510" cy="1674495"/>
+            <wp:effectExtent l="0" t="0" r="2540" b="1905"/>
+            <wp:wrapTight wrapText="bothSides">
+              <wp:wrapPolygon edited="0">
+                <wp:start x="0" y="0"/>
+                <wp:lineTo x="0" y="21379"/>
+                <wp:lineTo x="21538" y="21379"/>
+                <wp:lineTo x="21538" y="0"/>
+                <wp:lineTo x="0" y="0"/>
+              </wp:wrapPolygon>
+            </wp:wrapTight>
+            <wp:docPr id="1209248952" name="Picture 2"/>
+            <wp:cNvGraphicFramePr>
+              <a:graphicFrameLocks xmlns:a="http://schemas.openxmlformats.org/drawingml/2006/main" noChangeAspect="1"/>
+            </wp:cNvGraphicFramePr>
+            <a:graphic xmlns:a="http://schemas.openxmlformats.org/drawingml/2006/main">
+              <a:graphicData uri="http://schemas.openxmlformats.org/drawingml/2006/picture">
+                <pic:pic xmlns:pic="http://schemas.openxmlformats.org/drawingml/2006/picture">
+                  <pic:nvPicPr>
+                    <pic:cNvPr id="0" name="Picture 3"/>
+                    <pic:cNvPicPr>
+                      <a:picLocks noChangeAspect="1" noChangeArrowheads="1"/>
+                    </pic:cNvPicPr>
+                  </pic:nvPicPr>
+                  <pic:blipFill>
+                    <a:blip r:embed="rId11" cstate="print">
+                      <a:extLst>
+                        <a:ext uri="{28A0092B-C50C-407E-A947-70E740481C1C}">
+                          <a14:useLocalDpi xmlns:a14="http://schemas.microsoft.com/office/drawing/2010/main" val="0"/>
+                        </a:ext>
+                      </a:extLst>
+                    </a:blip>
+                    <a:srcRect/>
+                    <a:stretch>
+                      <a:fillRect/>
+                    </a:stretch>
+                  </pic:blipFill>
+                  <pic:spPr bwMode="auto">
+                    <a:xfrm>
+                      <a:off x="0" y="0"/>
+                      <a:ext cx="5731510" cy="1674495"/>
+                    </a:xfrm>
+                    <a:prstGeom prst="rect">
+                      <a:avLst/>
+                    </a:prstGeom>
+                    <a:noFill/>
+                    <a:ln>
+                      <a:noFill/>
+                    </a:ln>
+                  </pic:spPr>
+                </pic:pic>
+              </a:graphicData>
+            </a:graphic>
+            <wp14:sizeRelH relativeFrom="page">
+              <wp14:pctWidth>0</wp14:pctWidth>
+            </wp14:sizeRelH>
+            <wp14:sizeRelV relativeFrom="page">
+              <wp14:pctHeight>0</wp14:pctHeight>
+            </wp14:sizeRelV>
+          </wp:anchor>
+        </w:drawing>
+      </w:r>
+      <w:r>
+        <w:rPr>
+          <w:b/>
+          <w:bCs/>
+          <w:sz w:val="24"/>
+          <w:szCs w:val="24"/>
+          <w:lang w:val="en-US"/>
+        </w:rPr>
+        <w:t>Code Snippets:</w:t>
+      </w:r>
+    </w:p>
+    <w:p>
+      <w:pPr>
+        <w:pStyle w:val="ListParagraph"/>
+        <w:jc w:val="center"/>
+        <w:rPr>
+          <w:b/>
+          <w:bCs/>
+          <w:sz w:val="24"/>
+          <w:szCs w:val="24"/>
+          <w:lang w:val="en-US"/>
+        </w:rPr>
+      </w:pPr>
+      <w:r>
+        <w:rPr>
+          <w:b/>
+          <w:bCs/>
+          <w:sz w:val="24"/>
+          <w:szCs w:val="24"/>
+          <w:lang w:val="en-US"/>
+        </w:rPr>
+        <w:t xml:space="preserve">Establishing snowflake connection and accessing vantage </w:t>
+      </w:r>
+      <w:proofErr w:type="spellStart"/>
+      <w:r>
+        <w:rPr>
+          <w:b/>
+          <w:bCs/>
+          <w:sz w:val="24"/>
+          <w:szCs w:val="24"/>
+          <w:lang w:val="en-US"/>
+        </w:rPr>
+        <w:t>api</w:t>
+      </w:r>
+      <w:proofErr w:type="spellEnd"/>
+      <w:r>
+        <w:rPr>
+          <w:b/>
+          <w:bCs/>
+          <w:sz w:val="24"/>
+          <w:szCs w:val="24"/>
+          <w:lang w:val="en-US"/>
+        </w:rPr>
+        <w:t xml:space="preserve"> key</w:t>
+      </w:r>
+    </w:p>
+    <w:p>
+      <w:pPr>
+        <w:pStyle w:val="ListParagraph"/>
+        <w:rPr>
+          <w:b/>
+          <w:bCs/>
+          <w:sz w:val="24"/>
+          <w:szCs w:val="24"/>
+          <w:lang w:val="en-US"/>
+        </w:rPr>
+      </w:pPr>
+      <w:r>
+        <w:rPr>
+          <w:noProof/>
+        </w:rPr>
+        <w:drawing>
+          <wp:anchor distT="0" distB="0" distL="114300" distR="114300" simplePos="0" relativeHeight="251668480" behindDoc="1" locked="0" layoutInCell="1" allowOverlap="1" wp14:anchorId="74D6F73E" wp14:editId="1ABDABDD">
+            <wp:simplePos x="0" y="0"/>
+            <wp:positionH relativeFrom="margin">
+              <wp:align>left</wp:align>
+            </wp:positionH>
+            <wp:positionV relativeFrom="paragraph">
+              <wp:posOffset>359410</wp:posOffset>
+            </wp:positionV>
+            <wp:extent cx="5731510" cy="1568450"/>
+            <wp:effectExtent l="0" t="0" r="2540" b="0"/>
+            <wp:wrapTight wrapText="bothSides">
+              <wp:wrapPolygon edited="0">
+                <wp:start x="0" y="0"/>
+                <wp:lineTo x="0" y="21250"/>
+                <wp:lineTo x="21538" y="21250"/>
+                <wp:lineTo x="21538" y="0"/>
+                <wp:lineTo x="0" y="0"/>
+              </wp:wrapPolygon>
+            </wp:wrapTight>
+            <wp:docPr id="1159644348" name="Picture 3"/>
+            <wp:cNvGraphicFramePr>
+              <a:graphicFrameLocks xmlns:a="http://schemas.openxmlformats.org/drawingml/2006/main" noChangeAspect="1"/>
+            </wp:cNvGraphicFramePr>
+            <a:graphic xmlns:a="http://schemas.openxmlformats.org/drawingml/2006/main">
+              <a:graphicData uri="http://schemas.openxmlformats.org/drawingml/2006/picture">
+                <pic:pic xmlns:pic="http://schemas.openxmlformats.org/drawingml/2006/picture">
+                  <pic:nvPicPr>
+                    <pic:cNvPr id="0" name="Picture 5"/>
+                    <pic:cNvPicPr>
+                      <a:picLocks noChangeAspect="1" noChangeArrowheads="1"/>
+                    </pic:cNvPicPr>
+                  </pic:nvPicPr>
+                  <pic:blipFill>
+                    <a:blip r:embed="rId12" cstate="print">
+                      <a:extLst>
+                        <a:ext uri="{28A0092B-C50C-407E-A947-70E740481C1C}">
+                          <a14:useLocalDpi xmlns:a14="http://schemas.microsoft.com/office/drawing/2010/main" val="0"/>
+                        </a:ext>
+                      </a:extLst>
+                    </a:blip>
+                    <a:srcRect/>
+                    <a:stretch>
+                      <a:fillRect/>
+                    </a:stretch>
+                  </pic:blipFill>
+                  <pic:spPr bwMode="auto">
+                    <a:xfrm>
+                      <a:off x="0" y="0"/>
+                      <a:ext cx="5731510" cy="1568450"/>
+                    </a:xfrm>
+                    <a:prstGeom prst="rect">
+                      <a:avLst/>
+                    </a:prstGeom>
+                    <a:noFill/>
+                    <a:ln>
+                      <a:noFill/>
+                    </a:ln>
+                  </pic:spPr>
+                </pic:pic>
+              </a:graphicData>
+            </a:graphic>
+            <wp14:sizeRelH relativeFrom="page">
+              <wp14:pctWidth>0</wp14:pctWidth>
+            </wp14:sizeRelH>
+            <wp14:sizeRelV relativeFrom="page">
+              <wp14:pctHeight>0</wp14:pctHeight>
+            </wp14:sizeRelV>
+          </wp:anchor>
+        </w:drawing>
+      </w:r>
+    </w:p>
+    <w:p>
+      <w:pPr>
+        <w:pStyle w:val="ListParagraph"/>
+        <w:rPr>
+          <w:b/>
+          <w:bCs/>
+          <w:sz w:val="24"/>
+          <w:szCs w:val="24"/>
+          <w:lang w:val="en-US"/>
+        </w:rPr>
+      </w:pPr>
+      <w:r>
+        <w:rPr>
+          <w:b/>
+          <w:bCs/>
+          <w:sz w:val="24"/>
+          <w:szCs w:val="24"/>
+          <w:lang w:val="en-US"/>
+        </w:rPr>
+        <w:t xml:space="preserve">  </w:t>
+      </w:r>
+      <w:r>
+        <w:rPr>
+          <w:b/>
+          <w:bCs/>
+          <w:sz w:val="24"/>
+          <w:szCs w:val="24"/>
+          <w:lang w:val="en-US"/>
+        </w:rPr>
+        <w:tab/>
+        <w:t xml:space="preserve">                                               Extract task</w:t>
+      </w:r>
+    </w:p>
+    <w:p>
+      <w:pPr>
+        <w:pStyle w:val="ListParagraph"/>
+        <w:rPr>
+          <w:b/>
+          <w:bCs/>
+          <w:sz w:val="24"/>
+          <w:szCs w:val="24"/>
+          <w:lang w:val="en-US"/>
+        </w:rPr>
+      </w:pPr>
+      <w:r>
+        <w:rPr>
+          <w:noProof/>
+        </w:rPr>
+        <w:drawing>
+          <wp:anchor distT="0" distB="0" distL="114300" distR="114300" simplePos="0" relativeHeight="251669504" behindDoc="1" locked="0" layoutInCell="1" allowOverlap="1" wp14:anchorId="609C59F1" wp14:editId="55117B8D">
+            <wp:simplePos x="0" y="0"/>
+            <wp:positionH relativeFrom="column">
+              <wp:posOffset>7620</wp:posOffset>
+            </wp:positionH>
+            <wp:positionV relativeFrom="paragraph">
+              <wp:posOffset>208280</wp:posOffset>
+            </wp:positionV>
+            <wp:extent cx="5731510" cy="3645535"/>
+            <wp:effectExtent l="0" t="0" r="2540" b="0"/>
+            <wp:wrapTight wrapText="bothSides">
+              <wp:wrapPolygon edited="0">
+                <wp:start x="0" y="0"/>
+                <wp:lineTo x="0" y="21446"/>
+                <wp:lineTo x="21538" y="21446"/>
+                <wp:lineTo x="21538" y="0"/>
+                <wp:lineTo x="0" y="0"/>
+              </wp:wrapPolygon>
+            </wp:wrapTight>
+            <wp:docPr id="99397972" name="Picture 4"/>
+            <wp:cNvGraphicFramePr>
+              <a:graphicFrameLocks xmlns:a="http://schemas.openxmlformats.org/drawingml/2006/main" noChangeAspect="1"/>
+            </wp:cNvGraphicFramePr>
+            <a:graphic xmlns:a="http://schemas.openxmlformats.org/drawingml/2006/main">
+              <a:graphicData uri="http://schemas.openxmlformats.org/drawingml/2006/picture">
+                <pic:pic xmlns:pic="http://schemas.openxmlformats.org/drawingml/2006/picture">
+                  <pic:nvPicPr>
+                    <pic:cNvPr id="0" name="Picture 7"/>
+                    <pic:cNvPicPr>
+                      <a:picLocks noChangeAspect="1" noChangeArrowheads="1"/>
+                    </pic:cNvPicPr>
+                  </pic:nvPicPr>
+                  <pic:blipFill>
+                    <a:blip r:embed="rId13" cstate="print">
+                      <a:extLst>
+                        <a:ext uri="{28A0092B-C50C-407E-A947-70E740481C1C}">
+                          <a14:useLocalDpi xmlns:a14="http://schemas.microsoft.com/office/drawing/2010/main" val="0"/>
+                        </a:ext>
+                      </a:extLst>
+                    </a:blip>
+                    <a:srcRect/>
+                    <a:stretch>
+                      <a:fillRect/>
+                    </a:stretch>
+                  </pic:blipFill>
+                  <pic:spPr bwMode="auto">
+                    <a:xfrm>
+                      <a:off x="0" y="0"/>
+                      <a:ext cx="5731510" cy="3645535"/>
+                    </a:xfrm>
+                    <a:prstGeom prst="rect">
+                      <a:avLst/>
+                    </a:prstGeom>
+                    <a:noFill/>
+                    <a:ln>
+                      <a:noFill/>
+                    </a:ln>
+                  </pic:spPr>
+                </pic:pic>
+              </a:graphicData>
+            </a:graphic>
+            <wp14:sizeRelH relativeFrom="page">
+              <wp14:pctWidth>0</wp14:pctWidth>
+            </wp14:sizeRelH>
+            <wp14:sizeRelV relativeFrom="page">
+              <wp14:pctHeight>0</wp14:pctHeight>
+            </wp14:sizeRelV>
+          </wp:anchor>
+        </w:drawing>
+      </w:r>
+    </w:p>
+    <w:p>
+      <w:pPr>
+        <w:pStyle w:val="ListParagraph"/>
+        <w:ind w:left="2160" w:firstLine="720"/>
+        <w:rPr>
+          <w:b/>
+          <w:bCs/>
+          <w:sz w:val="24"/>
+          <w:szCs w:val="24"/>
+          <w:lang w:val="en-US"/>
+        </w:rPr>
+      </w:pPr>
+      <w:r>
+        <w:rPr>
+          <w:b/>
+          <w:bCs/>
+          <w:sz w:val="24"/>
+          <w:szCs w:val="24"/>
+          <w:lang w:val="en-US"/>
+        </w:rPr>
+        <w:t xml:space="preserve">                   Transform Task</w:t>
+      </w:r>
+    </w:p>
+    <w:p>
+      <w:pPr>
+        <w:pStyle w:val="ListParagraph"/>
+        <w:ind w:left="2160" w:firstLine="720"/>
+        <w:rPr>
+          <w:b/>
+          <w:bCs/>
+          <w:sz w:val="24"/>
+          <w:szCs w:val="24"/>
+          <w:lang w:val="en-US"/>
+        </w:rPr>
+      </w:pPr>
+    </w:p>
+    <w:p>
+      <w:pPr>
+        <w:rPr>
+          <w:b/>
+          <w:bCs/>
+          <w:sz w:val="24"/>
+          <w:szCs w:val="24"/>
+          <w:lang w:val="en-US"/>
+        </w:rPr>
+      </w:pPr>
+      <w:r>
+        <w:rPr>
+          <w:b/>
+          <w:bCs/>
+          <w:sz w:val="24"/>
+          <w:szCs w:val="24"/>
+          <w:lang w:val="en-US"/>
+        </w:rPr>
+        <w:br w:type="page"/>
+      </w:r>
+    </w:p>
+    <w:p>
+      <w:pPr>
+        <w:pStyle w:val="ListParagraph"/>
+        <w:ind w:left="2160" w:firstLine="720"/>
+        <w:rPr>
+          <w:b/>
+          <w:bCs/>
+          <w:sz w:val="24"/>
+          <w:szCs w:val="24"/>
+          <w:lang w:val="en-US"/>
+        </w:rPr>
+      </w:pPr>
+      <w:r>
+        <w:rPr>
+          <w:noProof/>
+        </w:rPr>
+        <w:lastRenderedPageBreak/>
+        <w:drawing>
+          <wp:anchor distT="0" distB="0" distL="114300" distR="114300" simplePos="0" relativeHeight="251671552" behindDoc="1" locked="0" layoutInCell="1" allowOverlap="1" wp14:anchorId="3A2D8481" wp14:editId="6BB85AAB">
+            <wp:simplePos x="0" y="0"/>
+            <wp:positionH relativeFrom="margin">
+              <wp:align>left</wp:align>
+            </wp:positionH>
+            <wp:positionV relativeFrom="paragraph">
+              <wp:posOffset>3978275</wp:posOffset>
+            </wp:positionV>
+            <wp:extent cx="5731510" cy="3858260"/>
+            <wp:effectExtent l="0" t="0" r="2540" b="8890"/>
+            <wp:wrapTight wrapText="bothSides">
+              <wp:wrapPolygon edited="0">
+                <wp:start x="0" y="0"/>
+                <wp:lineTo x="0" y="21543"/>
+                <wp:lineTo x="21538" y="21543"/>
+                <wp:lineTo x="21538" y="0"/>
+                <wp:lineTo x="0" y="0"/>
+              </wp:wrapPolygon>
+            </wp:wrapTight>
+            <wp:docPr id="690018935" name="Picture 7"/>
+            <wp:cNvGraphicFramePr>
+              <a:graphicFrameLocks xmlns:a="http://schemas.openxmlformats.org/drawingml/2006/main" noChangeAspect="1"/>
+            </wp:cNvGraphicFramePr>
+            <a:graphic xmlns:a="http://schemas.openxmlformats.org/drawingml/2006/main">
+              <a:graphicData uri="http://schemas.openxmlformats.org/drawingml/2006/picture">
+                <pic:pic xmlns:pic="http://schemas.openxmlformats.org/drawingml/2006/picture">
+                  <pic:nvPicPr>
+                    <pic:cNvPr id="0" name="Picture 13"/>
+                    <pic:cNvPicPr>
+                      <a:picLocks noChangeAspect="1" noChangeArrowheads="1"/>
+                    </pic:cNvPicPr>
+                  </pic:nvPicPr>
+                  <pic:blipFill>
+                    <a:blip r:embed="rId14" cstate="print">
+                      <a:extLst>
+                        <a:ext uri="{28A0092B-C50C-407E-A947-70E740481C1C}">
+                          <a14:useLocalDpi xmlns:a14="http://schemas.microsoft.com/office/drawing/2010/main" val="0"/>
+                        </a:ext>
+                      </a:extLst>
+                    </a:blip>
+                    <a:srcRect/>
+                    <a:stretch>
+                      <a:fillRect/>
+                    </a:stretch>
+                  </pic:blipFill>
+                  <pic:spPr bwMode="auto">
+                    <a:xfrm>
+                      <a:off x="0" y="0"/>
+                      <a:ext cx="5731510" cy="3858260"/>
+                    </a:xfrm>
+                    <a:prstGeom prst="rect">
+                      <a:avLst/>
+                    </a:prstGeom>
+                    <a:noFill/>
+                    <a:ln>
+                      <a:noFill/>
+                    </a:ln>
+                  </pic:spPr>
+                </pic:pic>
+              </a:graphicData>
+            </a:graphic>
+            <wp14:sizeRelH relativeFrom="page">
+              <wp14:pctWidth>0</wp14:pctWidth>
+            </wp14:sizeRelH>
+            <wp14:sizeRelV relativeFrom="page">
+              <wp14:pctHeight>0</wp14:pctHeight>
+            </wp14:sizeRelV>
+          </wp:anchor>
+        </w:drawing>
+      </w:r>
+      <w:r>
+        <w:rPr>
+          <w:noProof/>
+        </w:rPr>
+        <w:drawing>
+          <wp:anchor distT="0" distB="0" distL="114300" distR="114300" simplePos="0" relativeHeight="251670528" behindDoc="1" locked="0" layoutInCell="1" allowOverlap="1" wp14:anchorId="4DBA5ECF" wp14:editId="6EE89566">
+            <wp:simplePos x="0" y="0"/>
+            <wp:positionH relativeFrom="column">
+              <wp:posOffset>22860</wp:posOffset>
+            </wp:positionH>
+            <wp:positionV relativeFrom="paragraph">
+              <wp:posOffset>0</wp:posOffset>
+            </wp:positionV>
+            <wp:extent cx="5731510" cy="3679825"/>
+            <wp:effectExtent l="0" t="0" r="2540" b="0"/>
+            <wp:wrapTight wrapText="bothSides">
+              <wp:wrapPolygon edited="0">
+                <wp:start x="0" y="0"/>
+                <wp:lineTo x="0" y="21470"/>
+                <wp:lineTo x="21538" y="21470"/>
+                <wp:lineTo x="21538" y="0"/>
+                <wp:lineTo x="0" y="0"/>
+              </wp:wrapPolygon>
+            </wp:wrapTight>
+            <wp:docPr id="2105136884" name="Picture 5"/>
+            <wp:cNvGraphicFramePr>
+              <a:graphicFrameLocks xmlns:a="http://schemas.openxmlformats.org/drawingml/2006/main" noChangeAspect="1"/>
+            </wp:cNvGraphicFramePr>
+            <a:graphic xmlns:a="http://schemas.openxmlformats.org/drawingml/2006/main">
+              <a:graphicData uri="http://schemas.openxmlformats.org/drawingml/2006/picture">
+                <pic:pic xmlns:pic="http://schemas.openxmlformats.org/drawingml/2006/picture">
+                  <pic:nvPicPr>
+                    <pic:cNvPr id="0" name="Picture 9"/>
+                    <pic:cNvPicPr>
+                      <a:picLocks noChangeAspect="1" noChangeArrowheads="1"/>
+                    </pic:cNvPicPr>
+                  </pic:nvPicPr>
+                  <pic:blipFill>
+                    <a:blip r:embed="rId15" cstate="print">
+                      <a:extLst>
+                        <a:ext uri="{28A0092B-C50C-407E-A947-70E740481C1C}">
+                          <a14:useLocalDpi xmlns:a14="http://schemas.microsoft.com/office/drawing/2010/main" val="0"/>
+                        </a:ext>
+                      </a:extLst>
+                    </a:blip>
+                    <a:srcRect/>
+                    <a:stretch>
+                      <a:fillRect/>
+                    </a:stretch>
+                  </pic:blipFill>
+                  <pic:spPr bwMode="auto">
+                    <a:xfrm>
+                      <a:off x="0" y="0"/>
+                      <a:ext cx="5731510" cy="3679825"/>
+                    </a:xfrm>
+                    <a:prstGeom prst="rect">
+                      <a:avLst/>
+                    </a:prstGeom>
+                    <a:noFill/>
+                    <a:ln>
+                      <a:noFill/>
+                    </a:ln>
+                  </pic:spPr>
+                </pic:pic>
+              </a:graphicData>
+            </a:graphic>
+            <wp14:sizeRelH relativeFrom="page">
+              <wp14:pctWidth>0</wp14:pctWidth>
+            </wp14:sizeRelH>
+            <wp14:sizeRelV relativeFrom="page">
+              <wp14:pctHeight>0</wp14:pctHeight>
+            </wp14:sizeRelV>
+          </wp:anchor>
+        </w:drawing>
+      </w:r>
+    </w:p>
+    <w:p>
+      <w:pPr>
+        <w:pStyle w:val="ListParagraph"/>
+        <w:rPr>
+          <w:b/>
+          <w:bCs/>
+          <w:sz w:val="24"/>
+          <w:szCs w:val="24"/>
+          <w:lang w:val="en-US"/>
+        </w:rPr>
+      </w:pPr>
+    </w:p>
+    <w:p>
+      <w:pPr>
+        <w:pStyle w:val="ListParagraph"/>
+        <w:tabs>
+          <w:tab w:val="left" w:pos="2208"/>
+        </w:tabs>
+        <w:rPr>
+          <w:b/>
+          <w:bCs/>
+          <w:sz w:val="24"/>
+          <w:szCs w:val="24"/>
+          <w:lang w:val="en-US"/>
+        </w:rPr>
+      </w:pPr>
+      <w:r>
+        <w:rPr>
+          <w:b/>
+          <w:bCs/>
+          <w:sz w:val="24"/>
+          <w:szCs w:val="24"/>
+          <w:lang w:val="en-US"/>
+        </w:rPr>
+        <w:tab/>
+        <w:t>Load Task (Full Refresh using SQL transactions)</w:t>
+      </w:r>
+    </w:p>
+    <w:p>
+      <w:pPr>
+        <w:pStyle w:val="ListParagraph"/>
+        <w:rPr>
+          <w:b/>
+          <w:bCs/>
+          <w:sz w:val="24"/>
+          <w:szCs w:val="24"/>
+          <w:lang w:val="en-US"/>
+        </w:rPr>
+      </w:pPr>
+    </w:p>
+    <w:p>
+      <w:pPr>
+        <w:pStyle w:val="ListParagraph"/>
+        <w:rPr>
+          <w:b/>
+          <w:bCs/>
+          <w:sz w:val="24"/>
+          <w:szCs w:val="24"/>
+          <w:lang w:val="en-US"/>
+        </w:rPr>
+      </w:pPr>
+    </w:p>
+    <w:p>
+      <w:pPr>
+        <w:pStyle w:val="ListParagraph"/>
+        <w:rPr>
+          <w:b/>
+          <w:bCs/>
+          <w:sz w:val="24"/>
+          <w:szCs w:val="24"/>
+          <w:lang w:val="en-US"/>
+        </w:rPr>
+      </w:pPr>
+    </w:p>
+    <w:p>
+      <w:pPr>
+        <w:pStyle w:val="ListParagraph"/>
+        <w:rPr>
+          <w:b/>
+          <w:bCs/>
+          <w:sz w:val="24"/>
+          <w:szCs w:val="24"/>
+          <w:lang w:val="en-US"/>
+        </w:rPr>
+      </w:pPr>
+    </w:p>
+    <w:p>
+      <w:pPr>
+        <w:ind w:left="720" w:firstLine="720"/>
+        <w:rPr>
+          <w:b/>
+          <w:bCs/>
+          <w:sz w:val="24"/>
+          <w:szCs w:val="24"/>
+          <w:lang w:val="en-US"/>
+        </w:rPr>
+      </w:pPr>
+      <w:r>
+        <w:rPr>
+          <w:noProof/>
+        </w:rPr>
+        <w:lastRenderedPageBreak/>
+        <w:drawing>
+          <wp:anchor distT="0" distB="0" distL="114300" distR="114300" simplePos="0" relativeHeight="251672576" behindDoc="1" locked="0" layoutInCell="1" allowOverlap="1" wp14:anchorId="1312C1D3" wp14:editId="5E7CA591">
+            <wp:simplePos x="0" y="0"/>
+            <wp:positionH relativeFrom="margin">
+              <wp:align>left</wp:align>
+            </wp:positionH>
+            <wp:positionV relativeFrom="paragraph">
+              <wp:posOffset>0</wp:posOffset>
+            </wp:positionV>
+            <wp:extent cx="5731510" cy="2268855"/>
+            <wp:effectExtent l="0" t="0" r="2540" b="0"/>
+            <wp:wrapTight wrapText="bothSides">
+              <wp:wrapPolygon edited="0">
+                <wp:start x="0" y="0"/>
+                <wp:lineTo x="0" y="21401"/>
+                <wp:lineTo x="21538" y="21401"/>
+                <wp:lineTo x="21538" y="0"/>
+                <wp:lineTo x="0" y="0"/>
+              </wp:wrapPolygon>
+            </wp:wrapTight>
+            <wp:docPr id="1664886729" name="Picture 8"/>
+            <wp:cNvGraphicFramePr>
+              <a:graphicFrameLocks xmlns:a="http://schemas.openxmlformats.org/drawingml/2006/main" noChangeAspect="1"/>
+            </wp:cNvGraphicFramePr>
+            <a:graphic xmlns:a="http://schemas.openxmlformats.org/drawingml/2006/main">
+              <a:graphicData uri="http://schemas.openxmlformats.org/drawingml/2006/picture">
+                <pic:pic xmlns:pic="http://schemas.openxmlformats.org/drawingml/2006/picture">
+                  <pic:nvPicPr>
+                    <pic:cNvPr id="0" name="Picture 15"/>
+                    <pic:cNvPicPr>
+                      <a:picLocks noChangeAspect="1" noChangeArrowheads="1"/>
+                    </pic:cNvPicPr>
+                  </pic:nvPicPr>
+                  <pic:blipFill>
+                    <a:blip r:embed="rId16" cstate="print">
+                      <a:extLst>
+                        <a:ext uri="{28A0092B-C50C-407E-A947-70E740481C1C}">
+                          <a14:useLocalDpi xmlns:a14="http://schemas.microsoft.com/office/drawing/2010/main" val="0"/>
+                        </a:ext>
+                      </a:extLst>
+                    </a:blip>
+                    <a:srcRect/>
+                    <a:stretch>
+                      <a:fillRect/>
+                    </a:stretch>
+                  </pic:blipFill>
+                  <pic:spPr bwMode="auto">
+                    <a:xfrm>
+                      <a:off x="0" y="0"/>
+                      <a:ext cx="5731510" cy="2268855"/>
+                    </a:xfrm>
+                    <a:prstGeom prst="rect">
+                      <a:avLst/>
+                    </a:prstGeom>
+                    <a:noFill/>
+                    <a:ln>
+                      <a:noFill/>
+                    </a:ln>
+                  </pic:spPr>
+                </pic:pic>
+              </a:graphicData>
+            </a:graphic>
+            <wp14:sizeRelH relativeFrom="page">
+              <wp14:pctWidth>0</wp14:pctWidth>
+            </wp14:sizeRelH>
+            <wp14:sizeRelV relativeFrom="page">
+              <wp14:pctHeight>0</wp14:pctHeight>
+            </wp14:sizeRelV>
+          </wp:anchor>
+        </w:drawing>
+      </w:r>
+      <w:r>
+        <w:rPr>
+          <w:b/>
+          <w:bCs/>
+          <w:sz w:val="24"/>
+          <w:szCs w:val="24"/>
+          <w:lang w:val="en-US"/>
+        </w:rPr>
+        <w:t xml:space="preserve">               </w:t>
+      </w:r>
+      <w:r>
+        <w:rPr>
+          <w:b/>
+          <w:bCs/>
+          <w:sz w:val="24"/>
+          <w:szCs w:val="24"/>
+          <w:lang w:val="en-US"/>
+        </w:rPr>
+        <w:t>Creating “stock_price_full_refresh_v2” DAG</w:t>
+      </w:r>
+    </w:p>
+    <w:p>
+      <w:pPr>
+        <w:pStyle w:val="ListParagraph"/>
+        <w:rPr>
+          <w:b/>
+          <w:bCs/>
+          <w:sz w:val="24"/>
+          <w:szCs w:val="24"/>
+          <w:lang w:val="en-US"/>
+        </w:rPr>
+      </w:pPr>
+    </w:p>
+    <w:p>
+      <w:pPr>
         <w:rPr>
           <w:lang w:val="en-US"/>
         </w:rPr>
@@ -951,7 +1731,7 @@
                     </pic:cNvPicPr>
                   </pic:nvPicPr>
                   <pic:blipFill>
-                    <a:blip r:embed="rId11" cstate="print">
+                    <a:blip r:embed="rId17" cstate="print">
                       <a:extLst>
                         <a:ext uri="{28A0092B-C50C-407E-A947-70E740481C1C}">
                           <a14:useLocalDpi xmlns:a14="http://schemas.microsoft.com/office/drawing/2010/main" val="0"/>
@@ -1034,6 +1814,7 @@
         <w:rPr>
           <w:noProof/>
         </w:rPr>
+        <w:lastRenderedPageBreak/>
         <w:drawing>
           <wp:anchor distT="0" distB="0" distL="114300" distR="114300" simplePos="0" relativeHeight="251665408" behindDoc="1" locked="0" layoutInCell="1" allowOverlap="1" wp14:anchorId="37189A28" wp14:editId="52ED1A03">
             <wp:simplePos x="0" y="0"/>
@@ -1068,7 +1849,7 @@
                     </pic:cNvPicPr>
                   </pic:nvPicPr>
                   <pic:blipFill>
-                    <a:blip r:embed="rId12" cstate="print">
+                    <a:blip r:embed="rId18" cstate="print">
                       <a:extLst>
                         <a:ext uri="{28A0092B-C50C-407E-A947-70E740481C1C}">
                           <a14:useLocalDpi xmlns:a14="http://schemas.microsoft.com/office/drawing/2010/main" val="0"/>
@@ -1164,6 +1945,62 @@
           <w:lang w:val="en-US"/>
         </w:rPr>
       </w:pPr>
+    </w:p>
+    <w:p>
+      <w:pPr>
+        <w:pStyle w:val="ListParagraph"/>
+        <w:ind w:left="1080"/>
+        <w:jc w:val="right"/>
+        <w:rPr>
+          <w:b/>
+          <w:bCs/>
+          <w:sz w:val="16"/>
+          <w:szCs w:val="16"/>
+          <w:lang w:val="en-US"/>
+        </w:rPr>
+      </w:pPr>
+    </w:p>
+    <w:p>
+      <w:pPr>
+        <w:pStyle w:val="ListParagraph"/>
+        <w:ind w:left="1080"/>
+        <w:jc w:val="right"/>
+        <w:rPr>
+          <w:b/>
+          <w:bCs/>
+          <w:sz w:val="16"/>
+          <w:szCs w:val="16"/>
+          <w:lang w:val="en-US"/>
+        </w:rPr>
+      </w:pPr>
+    </w:p>
+    <w:p>
+      <w:pPr>
+        <w:pStyle w:val="ListParagraph"/>
+        <w:ind w:left="1080"/>
+        <w:jc w:val="right"/>
+        <w:rPr>
+          <w:b/>
+          <w:bCs/>
+          <w:sz w:val="16"/>
+          <w:szCs w:val="16"/>
+          <w:lang w:val="en-US"/>
+        </w:rPr>
+      </w:pPr>
+    </w:p>
+    <w:p>
+      <w:pPr>
+        <w:pStyle w:val="ListParagraph"/>
+        <w:ind w:left="1080"/>
+        <w:jc w:val="right"/>
+        <w:rPr>
+          <w:b/>
+          <w:bCs/>
+          <w:sz w:val="16"/>
+          <w:szCs w:val="16"/>
+          <w:lang w:val="en-US"/>
+        </w:rPr>
+      </w:pPr>
       <w:r>
         <w:rPr>
           <w:b/>
@@ -1312,7 +2149,7 @@
   <w:abstractNum w:abstractNumId="1" w15:restartNumberingAfterBreak="0">
     <w:nsid w:val="76DF2982"/>
     <w:multiLevelType w:val="hybridMultilevel"/>
-    <w:tmpl w:val="4FC0D4EA"/>
+    <w:tmpl w:val="3382937E"/>
     <w:lvl w:ilvl="0" w:tplc="40090001">
       <w:start w:val="1"/>
       <w:numFmt w:val="bullet"/>

</xml_diff>